<commit_message>
Made some improvements to the report.
</commit_message>
<xml_diff>
--- a/build-a-game-playing-agent/heursitic_analysis.docx
+++ b/build-a-game-playing-agent/heursitic_analysis.docx
@@ -3,6 +3,9 @@
 <w:document xmlns:wpc="http://schemas.microsoft.com/office/word/2010/wordprocessingCanvas" xmlns:mo="http://schemas.microsoft.com/office/mac/office/2008/main" xmlns:mc="http://schemas.openxmlformats.org/markup-compatibility/2006" xmlns:mv="urn:schemas-microsoft-com:mac:vml" xmlns:o="urn:schemas-microsoft-com:office:office" xmlns:r="http://schemas.openxmlformats.org/officeDocument/2006/relationships" xmlns:m="http://schemas.openxmlformats.org/officeDocument/2006/math" xmlns:v="urn:schemas-microsoft-com:vml" xmlns:wp14="http://schemas.microsoft.com/office/word/2010/wordprocessingDrawing" xmlns:wp="http://schemas.openxmlformats.org/drawingml/2006/wordprocessingDrawing" xmlns:w10="urn:schemas-microsoft-com:office:word" xmlns:w="http://schemas.openxmlformats.org/wordprocessingml/2006/main" xmlns:w14="http://schemas.microsoft.com/office/word/2010/wordml" xmlns:w15="http://schemas.microsoft.com/office/word/2012/wordml" xmlns:wpg="http://schemas.microsoft.com/office/word/2010/wordprocessingGroup" xmlns:wpi="http://schemas.microsoft.com/office/word/2010/wordprocessingInk" xmlns:wne="http://schemas.microsoft.com/office/word/2006/wordml" xmlns:wps="http://schemas.microsoft.com/office/word/2010/wordprocessingShape" mc:Ignorable="w14 w15 wp14">
   <w:body>
     <w:p>
+      <w:pPr>
+        <w:outlineLvl w:val="0"/>
+      </w:pPr>
       <w:r>
         <w:t>Artificial Intelligence Nanod</w:t>
       </w:r>
@@ -11,6 +14,9 @@
       </w:r>
     </w:p>
     <w:p>
+      <w:pPr>
+        <w:outlineLvl w:val="0"/>
+      </w:pPr>
       <w:r>
         <w:t>Assignment 2 – Advanced Game Playing – Building a Game Playing Agent</w:t>
       </w:r>
@@ -3190,13 +3196,70 @@
     <w:p/>
     <w:p>
       <w:r>
-        <w:t>Heuristic A was selected because it was the clear winner against all of the others. Several other more promising variants of this heuristic were attempted</w:t>
+        <w:t xml:space="preserve">Heuristic A was selected </w:t>
       </w:r>
       <w:r>
-        <w:t>. For example, a generalized heuristic that examined a weighted sum of the legal moves counts up to 3 moves ahead. However, the additional overhead appeared to reduce amount of work that could be done during iterative deepening and resulted in lower success rates. Heuristic A appears to have a good balance of being a beneficial heuristic with low enough computation overhead for its value to be leveraged well.</w:t>
+        <w:t>for several reasons</w:t>
+      </w:r>
+      <w:r>
+        <w:t>.</w:t>
+      </w:r>
+    </w:p>
+    <w:p>
+      <w:pPr>
+        <w:pStyle w:val="ListParagraph"/>
+        <w:numPr>
+          <w:ilvl w:val="0"/>
+          <w:numId w:val="2"/>
+        </w:numPr>
+      </w:pPr>
+      <w:r>
+        <w:t>It had the highest overall success rate at 82%.</w:t>
+      </w:r>
+      <w:r>
+        <w:t xml:space="preserve"> The next closest was 71%.</w:t>
+      </w:r>
+    </w:p>
+    <w:p>
+      <w:pPr>
+        <w:pStyle w:val="ListParagraph"/>
+        <w:numPr>
+          <w:ilvl w:val="0"/>
+          <w:numId w:val="2"/>
+        </w:numPr>
+      </w:pPr>
+      <w:r>
+        <w:t>The only case where it performed worse than the other heuristics was during the MM_Open case.  The “Open” heuristic has the advantage of extremely low computational overhead, resulting in more plies examined.  I believe that a more highly optimized implementation of Heuristic A might be able to overcome this.</w:t>
+      </w:r>
+    </w:p>
+    <w:p>
+      <w:pPr>
+        <w:pStyle w:val="ListParagraph"/>
+        <w:numPr>
+          <w:ilvl w:val="0"/>
+          <w:numId w:val="2"/>
+        </w:numPr>
+      </w:pPr>
+      <w:r>
+        <w:t>Even in the single case where Heuristic A was not the best performer, it still won 71% of time time, which will still make me money at the Isolation tables in Las Vegas. ;-)</w:t>
+      </w:r>
+    </w:p>
+    <w:p/>
+    <w:p>
+      <w:r>
+        <w:t>Several other more promising variants of this heuristic were attempted</w:t>
+      </w:r>
+      <w:r>
+        <w:t>. For example, a generalized heuristic that examined a weighted sum of the legal moves counts up to 3 moves ahead. However, the additional overhead appeared to reduce amount of work that could be done during iterative deepening and resulted in lower success rates. Heuristic A appears to have a good balance of being a beneficial heuristic with low enough computation</w:t>
+      </w:r>
+      <w:r>
+        <w:t>al</w:t>
       </w:r>
       <w:bookmarkStart w:id="0" w:name="_GoBack"/>
       <w:bookmarkEnd w:id="0"/>
+      <w:r>
+        <w:t xml:space="preserve"> overhead for its value to be leveraged well.</w:t>
+      </w:r>
     </w:p>
     <w:p/>
     <w:p>
@@ -3217,6 +3280,119 @@
 <file path=word/numbering.xml><?xml version="1.0" encoding="utf-8"?>
 <w:numbering xmlns:wpc="http://schemas.microsoft.com/office/word/2010/wordprocessingCanvas" xmlns:mo="http://schemas.microsoft.com/office/mac/office/2008/main" xmlns:mc="http://schemas.openxmlformats.org/markup-compatibility/2006" xmlns:mv="urn:schemas-microsoft-com:mac:vml" xmlns:o="urn:schemas-microsoft-com:office:office" xmlns:r="http://schemas.openxmlformats.org/officeDocument/2006/relationships" xmlns:m="http://schemas.openxmlformats.org/officeDocument/2006/math" xmlns:v="urn:schemas-microsoft-com:vml" xmlns:wp14="http://schemas.microsoft.com/office/word/2010/wordprocessingDrawing" xmlns:wp="http://schemas.openxmlformats.org/drawingml/2006/wordprocessingDrawing" xmlns:w10="urn:schemas-microsoft-com:office:word" xmlns:w="http://schemas.openxmlformats.org/wordprocessingml/2006/main" xmlns:w14="http://schemas.microsoft.com/office/word/2010/wordml" xmlns:w15="http://schemas.microsoft.com/office/word/2012/wordml" xmlns:wpg="http://schemas.microsoft.com/office/word/2010/wordprocessingGroup" xmlns:wpi="http://schemas.microsoft.com/office/word/2010/wordprocessingInk" xmlns:wne="http://schemas.microsoft.com/office/word/2006/wordml" xmlns:wps="http://schemas.microsoft.com/office/word/2010/wordprocessingShape" mc:Ignorable="w14 w15 wp14">
   <w:abstractNum w:abstractNumId="0">
+    <w:nsid w:val="05096B42"/>
+    <w:multiLevelType w:val="hybridMultilevel"/>
+    <w:tmpl w:val="48068EE4"/>
+    <w:lvl w:ilvl="0" w:tplc="04090001">
+      <w:start w:val="1"/>
+      <w:numFmt w:val="bullet"/>
+      <w:lvlText w:val=""/>
+      <w:lvlJc w:val="left"/>
+      <w:pPr>
+        <w:ind w:left="720" w:hanging="360"/>
+      </w:pPr>
+      <w:rPr>
+        <w:rFonts w:ascii="Symbol" w:hAnsi="Symbol" w:hint="default"/>
+      </w:rPr>
+    </w:lvl>
+    <w:lvl w:ilvl="1" w:tplc="04090003" w:tentative="1">
+      <w:start w:val="1"/>
+      <w:numFmt w:val="bullet"/>
+      <w:lvlText w:val="o"/>
+      <w:lvlJc w:val="left"/>
+      <w:pPr>
+        <w:ind w:left="1440" w:hanging="360"/>
+      </w:pPr>
+      <w:rPr>
+        <w:rFonts w:ascii="Courier New" w:hAnsi="Courier New" w:cs="Courier New" w:hint="default"/>
+      </w:rPr>
+    </w:lvl>
+    <w:lvl w:ilvl="2" w:tplc="04090005" w:tentative="1">
+      <w:start w:val="1"/>
+      <w:numFmt w:val="bullet"/>
+      <w:lvlText w:val=""/>
+      <w:lvlJc w:val="left"/>
+      <w:pPr>
+        <w:ind w:left="2160" w:hanging="360"/>
+      </w:pPr>
+      <w:rPr>
+        <w:rFonts w:ascii="Wingdings" w:hAnsi="Wingdings" w:hint="default"/>
+      </w:rPr>
+    </w:lvl>
+    <w:lvl w:ilvl="3" w:tplc="04090001" w:tentative="1">
+      <w:start w:val="1"/>
+      <w:numFmt w:val="bullet"/>
+      <w:lvlText w:val=""/>
+      <w:lvlJc w:val="left"/>
+      <w:pPr>
+        <w:ind w:left="2880" w:hanging="360"/>
+      </w:pPr>
+      <w:rPr>
+        <w:rFonts w:ascii="Symbol" w:hAnsi="Symbol" w:hint="default"/>
+      </w:rPr>
+    </w:lvl>
+    <w:lvl w:ilvl="4" w:tplc="04090003" w:tentative="1">
+      <w:start w:val="1"/>
+      <w:numFmt w:val="bullet"/>
+      <w:lvlText w:val="o"/>
+      <w:lvlJc w:val="left"/>
+      <w:pPr>
+        <w:ind w:left="3600" w:hanging="360"/>
+      </w:pPr>
+      <w:rPr>
+        <w:rFonts w:ascii="Courier New" w:hAnsi="Courier New" w:cs="Courier New" w:hint="default"/>
+      </w:rPr>
+    </w:lvl>
+    <w:lvl w:ilvl="5" w:tplc="04090005" w:tentative="1">
+      <w:start w:val="1"/>
+      <w:numFmt w:val="bullet"/>
+      <w:lvlText w:val=""/>
+      <w:lvlJc w:val="left"/>
+      <w:pPr>
+        <w:ind w:left="4320" w:hanging="360"/>
+      </w:pPr>
+      <w:rPr>
+        <w:rFonts w:ascii="Wingdings" w:hAnsi="Wingdings" w:hint="default"/>
+      </w:rPr>
+    </w:lvl>
+    <w:lvl w:ilvl="6" w:tplc="04090001" w:tentative="1">
+      <w:start w:val="1"/>
+      <w:numFmt w:val="bullet"/>
+      <w:lvlText w:val=""/>
+      <w:lvlJc w:val="left"/>
+      <w:pPr>
+        <w:ind w:left="5040" w:hanging="360"/>
+      </w:pPr>
+      <w:rPr>
+        <w:rFonts w:ascii="Symbol" w:hAnsi="Symbol" w:hint="default"/>
+      </w:rPr>
+    </w:lvl>
+    <w:lvl w:ilvl="7" w:tplc="04090003" w:tentative="1">
+      <w:start w:val="1"/>
+      <w:numFmt w:val="bullet"/>
+      <w:lvlText w:val="o"/>
+      <w:lvlJc w:val="left"/>
+      <w:pPr>
+        <w:ind w:left="5760" w:hanging="360"/>
+      </w:pPr>
+      <w:rPr>
+        <w:rFonts w:ascii="Courier New" w:hAnsi="Courier New" w:cs="Courier New" w:hint="default"/>
+      </w:rPr>
+    </w:lvl>
+    <w:lvl w:ilvl="8" w:tplc="04090005" w:tentative="1">
+      <w:start w:val="1"/>
+      <w:numFmt w:val="bullet"/>
+      <w:lvlText w:val=""/>
+      <w:lvlJc w:val="left"/>
+      <w:pPr>
+        <w:ind w:left="6480" w:hanging="360"/>
+      </w:pPr>
+      <w:rPr>
+        <w:rFonts w:ascii="Wingdings" w:hAnsi="Wingdings" w:hint="default"/>
+      </w:rPr>
+    </w:lvl>
+  </w:abstractNum>
+  <w:abstractNum w:abstractNumId="1">
     <w:nsid w:val="2EE00B79"/>
     <w:multiLevelType w:val="hybridMultilevel"/>
     <w:tmpl w:val="7F52E076"/>
@@ -3306,6 +3482,9 @@
     </w:lvl>
   </w:abstractNum>
   <w:num w:numId="1">
+    <w:abstractNumId w:val="1"/>
+  </w:num>
+  <w:num w:numId="2">
     <w:abstractNumId w:val="0"/>
   </w:num>
 </w:numbering>
@@ -3750,6 +3929,29 @@
       <w:contextualSpacing/>
     </w:pPr>
   </w:style>
+  <w:style w:type="paragraph" w:styleId="DocumentMap">
+    <w:name w:val="Document Map"/>
+    <w:basedOn w:val="Normal"/>
+    <w:link w:val="DocumentMapChar"/>
+    <w:uiPriority w:val="99"/>
+    <w:semiHidden/>
+    <w:unhideWhenUsed/>
+    <w:rsid w:val="00B87221"/>
+    <w:rPr>
+      <w:rFonts w:ascii="Times New Roman" w:hAnsi="Times New Roman" w:cs="Times New Roman"/>
+    </w:rPr>
+  </w:style>
+  <w:style w:type="character" w:customStyle="1" w:styleId="DocumentMapChar">
+    <w:name w:val="Document Map Char"/>
+    <w:basedOn w:val="DefaultParagraphFont"/>
+    <w:link w:val="DocumentMap"/>
+    <w:uiPriority w:val="99"/>
+    <w:semiHidden/>
+    <w:rsid w:val="00B87221"/>
+    <w:rPr>
+      <w:rFonts w:ascii="Times New Roman" w:hAnsi="Times New Roman" w:cs="Times New Roman"/>
+    </w:rPr>
+  </w:style>
 </w:styles>
 </file>
 
@@ -4175,11 +4377,11 @@
         </c:dLbls>
         <c:gapWidth val="219"/>
         <c:overlap val="-27"/>
-        <c:axId val="-272979408"/>
-        <c:axId val="-272965904"/>
+        <c:axId val="-273240464"/>
+        <c:axId val="-273236304"/>
       </c:barChart>
       <c:catAx>
-        <c:axId val="-272979408"/>
+        <c:axId val="-273240464"/>
         <c:scaling>
           <c:orientation val="minMax"/>
         </c:scaling>
@@ -4222,7 +4424,7 @@
             <a:endParaRPr lang="en-US"/>
           </a:p>
         </c:txPr>
-        <c:crossAx val="-272965904"/>
+        <c:crossAx val="-273236304"/>
         <c:crosses val="autoZero"/>
         <c:auto val="1"/>
         <c:lblAlgn val="ctr"/>
@@ -4230,7 +4432,7 @@
         <c:noMultiLvlLbl val="0"/>
       </c:catAx>
       <c:valAx>
-        <c:axId val="-272965904"/>
+        <c:axId val="-273236304"/>
         <c:scaling>
           <c:orientation val="minMax"/>
         </c:scaling>
@@ -4281,7 +4483,7 @@
             <a:endParaRPr lang="en-US"/>
           </a:p>
         </c:txPr>
-        <c:crossAx val="-272979408"/>
+        <c:crossAx val="-273240464"/>
         <c:crosses val="autoZero"/>
         <c:crossBetween val="between"/>
       </c:valAx>

</xml_diff>